<commit_message>
Meus filmes e musicas
</commit_message>
<xml_diff>
--- a/Anabelle.docx
+++ b/Anabelle.docx
@@ -15,6 +15,11 @@
     <w:p>
       <w:r>
         <w:t>It a coisa</w:t>
+      </w:r>
+    </w:p>
+    <w:p>
+      <w:r>
+        <w:t>Avatar</w:t>
       </w:r>
     </w:p>
     <w:sectPr>

</xml_diff>